<commit_message>
New version on oscm-interfaces and oscm-statemachine.
</commit_message>
<xml_diff>
--- a/src/main/resources/PowershellIntegration.docx
+++ b/src/main/resources/PowershellIntegration.docx
@@ -16,42 +16,43 @@
           <w:b/>
           <w:sz w:val="64"/>
         </w:rPr>
-        <w:t xml:space="preserve">FUJITSU Software </w:t>
-      </w:r>
-    </w:p>
-    <w:p>
-      <w:pPr>
+        <w:t>Open</w:t>
+      </w:r>
+      <w:r>
         <w:rPr>
           <w:rFonts w:ascii="MS Sans Serif" w:hAnsi="MS Sans Serif"/>
           <w:b/>
           <w:sz w:val="64"/>
         </w:rPr>
-      </w:pPr>
-      <w:r>
+        <w:t xml:space="preserve"> Service </w:t>
+      </w:r>
+    </w:p>
+    <w:p>
+      <w:pPr>
         <w:rPr>
           <w:rFonts w:ascii="MS Sans Serif" w:hAnsi="MS Sans Serif"/>
           <w:b/>
           <w:sz w:val="64"/>
         </w:rPr>
-        <w:t xml:space="preserve">Enterprise Service </w:t>
-      </w:r>
-    </w:p>
-    <w:p>
-      <w:pPr>
+      </w:pPr>
+      <w:r>
         <w:rPr>
           <w:rFonts w:ascii="MS Sans Serif" w:hAnsi="MS Sans Serif"/>
           <w:b/>
           <w:sz w:val="64"/>
         </w:rPr>
-      </w:pPr>
+        <w:t>Catalog Manager V1</w:t>
+      </w:r>
       <w:r>
         <w:rPr>
           <w:rFonts w:ascii="MS Sans Serif" w:hAnsi="MS Sans Serif"/>
           <w:b/>
           <w:sz w:val="64"/>
         </w:rPr>
-        <w:t>Catalog Manager V17.1.0</w:t>
-      </w:r>
+        <w:t>8</w:t>
+      </w:r>
+      <w:bookmarkStart w:id="0" w:name="_GoBack"/>
+      <w:bookmarkEnd w:id="0"/>
     </w:p>
     <w:p>
       <w:pPr>
@@ -387,8 +388,8 @@
       <w:pPr>
         <w:pStyle w:val="Heading1"/>
       </w:pPr>
-      <w:bookmarkStart w:id="0" w:name="N30006"/>
-      <w:bookmarkEnd w:id="0"/>
+      <w:bookmarkStart w:id="1" w:name="N30006"/>
+      <w:bookmarkEnd w:id="1"/>
     </w:p>
     <w:sdt>
       <w:sdtPr>
@@ -1984,12 +1985,12 @@
       <w:pPr>
         <w:pStyle w:val="Heading1"/>
       </w:pPr>
-      <w:bookmarkStart w:id="1" w:name="_Toc490131796"/>
+      <w:bookmarkStart w:id="2" w:name="_Toc490131796"/>
       <w:r>
         <w:lastRenderedPageBreak/>
         <w:t>About this Manual</w:t>
       </w:r>
-      <w:bookmarkEnd w:id="1"/>
+      <w:bookmarkEnd w:id="2"/>
     </w:p>
     <w:p>
       <w:pPr>
@@ -2405,18 +2406,18 @@
       <w:pPr>
         <w:pStyle w:val="link"/>
       </w:pPr>
-      <w:bookmarkStart w:id="2" w:name="NF0007"/>
-      <w:bookmarkEnd w:id="2"/>
+      <w:bookmarkStart w:id="3" w:name="NF0007"/>
+      <w:bookmarkEnd w:id="3"/>
     </w:p>
     <w:p>
       <w:pPr>
         <w:pStyle w:val="Heading2"/>
       </w:pPr>
-      <w:bookmarkStart w:id="3" w:name="_Toc490131797"/>
+      <w:bookmarkStart w:id="4" w:name="_Toc490131797"/>
       <w:r>
         <w:t>Readers of this Manual</w:t>
       </w:r>
-      <w:bookmarkEnd w:id="3"/>
+      <w:bookmarkEnd w:id="4"/>
       <w:r>
         <w:t xml:space="preserve"> </w:t>
       </w:r>
@@ -2494,18 +2495,18 @@
       <w:pPr>
         <w:pStyle w:val="link"/>
       </w:pPr>
-      <w:bookmarkStart w:id="4" w:name="N100007"/>
-      <w:bookmarkEnd w:id="4"/>
+      <w:bookmarkStart w:id="5" w:name="N100007"/>
+      <w:bookmarkEnd w:id="5"/>
     </w:p>
     <w:p>
       <w:pPr>
         <w:pStyle w:val="Heading2"/>
       </w:pPr>
-      <w:bookmarkStart w:id="5" w:name="_Toc490131798"/>
+      <w:bookmarkStart w:id="6" w:name="_Toc490131798"/>
       <w:r>
         <w:t>Notational Conventions</w:t>
       </w:r>
-      <w:bookmarkEnd w:id="5"/>
+      <w:bookmarkEnd w:id="6"/>
       <w:r>
         <w:t xml:space="preserve"> </w:t>
       </w:r>
@@ -2850,13 +2851,13 @@
         <w:adjustRightInd/>
         <w:jc w:val="both"/>
       </w:pPr>
-      <w:bookmarkStart w:id="6" w:name="N110007"/>
-      <w:bookmarkStart w:id="7" w:name="_Toc490131799"/>
-      <w:bookmarkEnd w:id="6"/>
+      <w:bookmarkStart w:id="7" w:name="N110007"/>
+      <w:bookmarkStart w:id="8" w:name="_Toc490131799"/>
+      <w:bookmarkEnd w:id="7"/>
       <w:r>
         <w:t>Abbreviations</w:t>
       </w:r>
-      <w:bookmarkEnd w:id="7"/>
+      <w:bookmarkEnd w:id="8"/>
       <w:r>
         <w:t xml:space="preserve"> </w:t>
       </w:r>
@@ -3366,13 +3367,13 @@
         <w:adjustRightInd/>
         <w:jc w:val="both"/>
       </w:pPr>
-      <w:bookmarkStart w:id="8" w:name="N120006"/>
-      <w:bookmarkStart w:id="9" w:name="_Toc490131800"/>
-      <w:bookmarkEnd w:id="8"/>
+      <w:bookmarkStart w:id="9" w:name="N120006"/>
+      <w:bookmarkStart w:id="10" w:name="_Toc490131800"/>
+      <w:bookmarkEnd w:id="9"/>
       <w:r>
         <w:t>Available Documentation</w:t>
       </w:r>
-      <w:bookmarkEnd w:id="9"/>
+      <w:bookmarkEnd w:id="10"/>
       <w:r>
         <w:t xml:space="preserve"> </w:t>
       </w:r>
@@ -3863,18 +3864,18 @@
           <w:rFonts w:ascii="MS Sans Serif" w:hAnsi="MS Sans Serif"/>
         </w:rPr>
       </w:pPr>
-      <w:bookmarkStart w:id="10" w:name="N90006"/>
-      <w:bookmarkEnd w:id="10"/>
+      <w:bookmarkStart w:id="11" w:name="N90006"/>
+      <w:bookmarkEnd w:id="11"/>
     </w:p>
     <w:p>
       <w:pPr>
         <w:pStyle w:val="Heading1"/>
       </w:pPr>
-      <w:bookmarkStart w:id="11" w:name="_Toc490131801"/>
+      <w:bookmarkStart w:id="12" w:name="_Toc490131801"/>
       <w:r>
         <w:t>Introduction</w:t>
       </w:r>
-      <w:bookmarkEnd w:id="11"/>
+      <w:bookmarkEnd w:id="12"/>
     </w:p>
     <w:p>
       <w:pPr>
@@ -4012,7 +4013,7 @@
       <w:pPr>
         <w:pStyle w:val="Heading2"/>
       </w:pPr>
-      <w:bookmarkStart w:id="12" w:name="_Toc490131802"/>
+      <w:bookmarkStart w:id="13" w:name="_Toc490131802"/>
       <w:r>
         <w:t xml:space="preserve">Components Involved in the </w:t>
       </w:r>
@@ -4022,7 +4023,7 @@
       <w:r>
         <w:t xml:space="preserve"> Integration</w:t>
       </w:r>
-      <w:bookmarkEnd w:id="12"/>
+      <w:bookmarkEnd w:id="13"/>
       <w:r>
         <w:t xml:space="preserve"> </w:t>
       </w:r>
@@ -4070,7 +4071,7 @@
       <w:r>
         <w:rPr>
           <w:noProof/>
-          <w:lang w:eastAsia="en-US"/>
+          <w:lang w:val="de-DE"/>
         </w:rPr>
         <w:lastRenderedPageBreak/>
         <w:drawing>
@@ -4321,18 +4322,18 @@
       <w:pPr>
         <w:pStyle w:val="link"/>
       </w:pPr>
-      <w:bookmarkStart w:id="13" w:name="N140006"/>
-      <w:bookmarkEnd w:id="13"/>
+      <w:bookmarkStart w:id="14" w:name="N140006"/>
+      <w:bookmarkEnd w:id="14"/>
     </w:p>
     <w:p>
       <w:pPr>
         <w:pStyle w:val="Heading2"/>
       </w:pPr>
-      <w:bookmarkStart w:id="14" w:name="_Toc490131803"/>
+      <w:bookmarkStart w:id="15" w:name="_Toc490131803"/>
       <w:r>
         <w:t>Usage Scenarios</w:t>
       </w:r>
-      <w:bookmarkEnd w:id="14"/>
+      <w:bookmarkEnd w:id="15"/>
       <w:r>
         <w:t xml:space="preserve"> </w:t>
       </w:r>
@@ -4652,14 +4653,14 @@
       <w:pPr>
         <w:pStyle w:val="link"/>
       </w:pPr>
-      <w:bookmarkStart w:id="15" w:name="NA0006"/>
-      <w:bookmarkEnd w:id="15"/>
+      <w:bookmarkStart w:id="16" w:name="NA0006"/>
+      <w:bookmarkEnd w:id="16"/>
     </w:p>
     <w:p>
       <w:pPr>
         <w:pStyle w:val="Heading1"/>
       </w:pPr>
-      <w:bookmarkStart w:id="16" w:name="_Toc490131804"/>
+      <w:bookmarkStart w:id="17" w:name="_Toc490131804"/>
       <w:r>
         <w:t xml:space="preserve">Installing the </w:t>
       </w:r>
@@ -4669,7 +4670,7 @@
       <w:r>
         <w:t xml:space="preserve"> Integration Software</w:t>
       </w:r>
-      <w:bookmarkEnd w:id="16"/>
+      <w:bookmarkEnd w:id="17"/>
     </w:p>
     <w:p>
       <w:pPr>
@@ -5031,11 +5032,11 @@
       <w:pPr>
         <w:pStyle w:val="Heading1"/>
       </w:pPr>
-      <w:bookmarkStart w:id="17" w:name="_Toc490131805"/>
+      <w:bookmarkStart w:id="18" w:name="_Toc490131805"/>
       <w:r>
         <w:t>Creating and Publishing Services</w:t>
       </w:r>
-      <w:bookmarkEnd w:id="17"/>
+      <w:bookmarkEnd w:id="18"/>
     </w:p>
     <w:p>
       <w:pPr>
@@ -5085,13 +5086,13 @@
       <w:pPr>
         <w:pStyle w:val="Heading2"/>
       </w:pPr>
-      <w:bookmarkStart w:id="18" w:name="N270006"/>
-      <w:bookmarkStart w:id="19" w:name="_Toc490131806"/>
-      <w:bookmarkEnd w:id="18"/>
+      <w:bookmarkStart w:id="19" w:name="N270006"/>
+      <w:bookmarkStart w:id="20" w:name="_Toc490131806"/>
+      <w:bookmarkEnd w:id="19"/>
       <w:r>
         <w:t>Prerequisites and Preparation</w:t>
       </w:r>
-      <w:bookmarkEnd w:id="19"/>
+      <w:bookmarkEnd w:id="20"/>
       <w:r>
         <w:t xml:space="preserve"> </w:t>
       </w:r>
@@ -5615,19 +5616,19 @@
           <w:rFonts w:ascii="MS Sans Serif" w:hAnsi="MS Sans Serif"/>
         </w:rPr>
       </w:pPr>
-      <w:bookmarkStart w:id="20" w:name="N280006"/>
-      <w:bookmarkEnd w:id="20"/>
+      <w:bookmarkStart w:id="21" w:name="N280006"/>
+      <w:bookmarkEnd w:id="21"/>
     </w:p>
     <w:p>
       <w:pPr>
         <w:pStyle w:val="Heading2"/>
         <w:ind w:left="360" w:hanging="180"/>
       </w:pPr>
-      <w:bookmarkStart w:id="21" w:name="_Toc490131807"/>
+      <w:bookmarkStart w:id="22" w:name="_Toc490131807"/>
       <w:r>
         <w:t>Creating Technical Services</w:t>
       </w:r>
-      <w:bookmarkEnd w:id="21"/>
+      <w:bookmarkEnd w:id="22"/>
       <w:r>
         <w:t xml:space="preserve"> </w:t>
       </w:r>
@@ -6122,18 +6123,18 @@
       <w:pPr>
         <w:pStyle w:val="link"/>
       </w:pPr>
-      <w:bookmarkStart w:id="22" w:name="N290006"/>
-      <w:bookmarkEnd w:id="22"/>
+      <w:bookmarkStart w:id="23" w:name="N290006"/>
+      <w:bookmarkEnd w:id="23"/>
     </w:p>
     <w:p>
       <w:pPr>
         <w:pStyle w:val="Heading2"/>
       </w:pPr>
-      <w:bookmarkStart w:id="23" w:name="_Toc490131808"/>
+      <w:bookmarkStart w:id="24" w:name="_Toc490131808"/>
       <w:r>
         <w:t>Creating and Publishing Marketable Services</w:t>
       </w:r>
-      <w:bookmarkEnd w:id="23"/>
+      <w:bookmarkEnd w:id="24"/>
       <w:r>
         <w:t xml:space="preserve"> </w:t>
       </w:r>
@@ -6330,18 +6331,18 @@
       <w:pPr>
         <w:pStyle w:val="link"/>
       </w:pPr>
-      <w:bookmarkStart w:id="24" w:name="NC0006"/>
-      <w:bookmarkEnd w:id="24"/>
+      <w:bookmarkStart w:id="25" w:name="NC0006"/>
+      <w:bookmarkEnd w:id="25"/>
     </w:p>
     <w:p>
       <w:pPr>
         <w:pStyle w:val="Heading2"/>
       </w:pPr>
-      <w:bookmarkStart w:id="25" w:name="_Toc490131809"/>
+      <w:bookmarkStart w:id="26" w:name="_Toc490131809"/>
       <w:r>
         <w:t>Configure Status Information Panel</w:t>
       </w:r>
-      <w:bookmarkEnd w:id="25"/>
+      <w:bookmarkEnd w:id="26"/>
     </w:p>
     <w:p/>
     <w:p>
@@ -6397,7 +6398,7 @@
         <w:rPr>
           <w:rFonts w:ascii="MS Sans Serif" w:hAnsi="MS Sans Serif"/>
           <w:noProof/>
-          <w:lang w:eastAsia="en-US"/>
+          <w:lang w:val="de-DE"/>
         </w:rPr>
         <w:lastRenderedPageBreak/>
         <w:drawing>
@@ -6502,7 +6503,7 @@
       <w:r>
         <w:rPr>
           <w:noProof/>
-          <w:lang w:eastAsia="en-US"/>
+          <w:lang w:val="de-DE"/>
         </w:rPr>
         <w:drawing>
           <wp:inline distT="0" distB="0" distL="0" distR="0">
@@ -6618,14 +6619,14 @@
       <w:pPr>
         <w:pStyle w:val="link"/>
       </w:pPr>
-      <w:bookmarkStart w:id="26" w:name="ND0006"/>
-      <w:bookmarkEnd w:id="26"/>
+      <w:bookmarkStart w:id="27" w:name="ND0006"/>
+      <w:bookmarkEnd w:id="27"/>
     </w:p>
     <w:p>
       <w:pPr>
         <w:pStyle w:val="Heading1"/>
       </w:pPr>
-      <w:bookmarkStart w:id="27" w:name="_Toc490131810"/>
+      <w:bookmarkStart w:id="28" w:name="_Toc490131810"/>
       <w:r>
         <w:t xml:space="preserve">Administrating the </w:t>
       </w:r>
@@ -6635,7 +6636,7 @@
       <w:r>
         <w:t xml:space="preserve"> Integration</w:t>
       </w:r>
-      <w:bookmarkEnd w:id="27"/>
+      <w:bookmarkEnd w:id="28"/>
     </w:p>
     <w:p>
       <w:pPr>
@@ -6680,13 +6681,13 @@
         <w:pStyle w:val="Heading2"/>
         <w:ind w:left="360" w:hanging="180"/>
       </w:pPr>
-      <w:bookmarkStart w:id="28" w:name="N260006"/>
-      <w:bookmarkStart w:id="29" w:name="_Toc490131811"/>
-      <w:bookmarkEnd w:id="28"/>
+      <w:bookmarkStart w:id="29" w:name="N260006"/>
+      <w:bookmarkStart w:id="30" w:name="_Toc490131811"/>
+      <w:bookmarkEnd w:id="29"/>
       <w:r>
         <w:t>Handling Communication Problems Between APP and OSCM</w:t>
       </w:r>
-      <w:bookmarkEnd w:id="29"/>
+      <w:bookmarkEnd w:id="30"/>
       <w:r>
         <w:t xml:space="preserve"> </w:t>
       </w:r>
@@ -7074,15 +7075,15 @@
         <w:pStyle w:val="Heading2"/>
         <w:ind w:left="360" w:hanging="180"/>
       </w:pPr>
-      <w:bookmarkStart w:id="30" w:name="N2A0006"/>
-      <w:bookmarkStart w:id="31" w:name="N320006"/>
-      <w:bookmarkStart w:id="32" w:name="_Toc490131812"/>
-      <w:bookmarkEnd w:id="30"/>
+      <w:bookmarkStart w:id="31" w:name="N2A0006"/>
+      <w:bookmarkStart w:id="32" w:name="N320006"/>
+      <w:bookmarkStart w:id="33" w:name="_Toc490131812"/>
       <w:bookmarkEnd w:id="31"/>
+      <w:bookmarkEnd w:id="32"/>
       <w:r>
         <w:t>Adapting the Log Configuration</w:t>
       </w:r>
-      <w:bookmarkEnd w:id="32"/>
+      <w:bookmarkEnd w:id="33"/>
       <w:r>
         <w:t xml:space="preserve"> </w:t>
       </w:r>
@@ -7599,18 +7600,18 @@
     </w:p>
     <w:p/>
     <w:p>
-      <w:bookmarkStart w:id="33" w:name="N240006"/>
-      <w:bookmarkEnd w:id="33"/>
+      <w:bookmarkStart w:id="34" w:name="N240006"/>
+      <w:bookmarkEnd w:id="34"/>
     </w:p>
     <w:p>
       <w:pPr>
         <w:pStyle w:val="Heading1"/>
       </w:pPr>
-      <w:bookmarkStart w:id="34" w:name="_Toc490131813"/>
+      <w:bookmarkStart w:id="35" w:name="_Toc490131813"/>
       <w:r>
         <w:t>Configuration Settings</w:t>
       </w:r>
-      <w:bookmarkEnd w:id="34"/>
+      <w:bookmarkEnd w:id="35"/>
     </w:p>
     <w:p>
       <w:pPr>
@@ -7628,13 +7629,13 @@
       <w:pPr>
         <w:pStyle w:val="Heading2"/>
       </w:pPr>
-      <w:bookmarkStart w:id="35" w:name="N330006"/>
-      <w:bookmarkStart w:id="36" w:name="_Toc490131814"/>
-      <w:bookmarkEnd w:id="35"/>
+      <w:bookmarkStart w:id="36" w:name="N330006"/>
+      <w:bookmarkStart w:id="37" w:name="_Toc490131814"/>
+      <w:bookmarkEnd w:id="36"/>
       <w:r>
         <w:t>Controller Configuration Settings</w:t>
       </w:r>
-      <w:bookmarkEnd w:id="36"/>
+      <w:bookmarkEnd w:id="37"/>
       <w:r>
         <w:t xml:space="preserve"> </w:t>
       </w:r>
@@ -8116,11 +8117,11 @@
       <w:pPr>
         <w:pStyle w:val="Heading1"/>
       </w:pPr>
-      <w:bookmarkStart w:id="37" w:name="_Toc490131815"/>
+      <w:bookmarkStart w:id="38" w:name="_Toc490131815"/>
       <w:r>
         <w:t>Service Parameters and Operations</w:t>
       </w:r>
-      <w:bookmarkEnd w:id="37"/>
+      <w:bookmarkEnd w:id="38"/>
     </w:p>
     <w:p>
       <w:pPr>
@@ -9766,9 +9767,9 @@
       <w:pPr>
         <w:pStyle w:val="Heading1"/>
       </w:pPr>
-      <w:bookmarkStart w:id="38" w:name="N370007"/>
-      <w:bookmarkStart w:id="39" w:name="_Toc490131816"/>
-      <w:bookmarkEnd w:id="38"/>
+      <w:bookmarkStart w:id="39" w:name="N370007"/>
+      <w:bookmarkStart w:id="40" w:name="_Toc490131816"/>
+      <w:bookmarkEnd w:id="39"/>
       <w:r>
         <w:t>Example Scripts</w:t>
       </w:r>
@@ -10278,18 +10279,15 @@
       </w:r>
     </w:p>
     <w:p/>
-    <w:p>
-      <w:bookmarkStart w:id="40" w:name="_GoBack"/>
+    <w:p/>
+    <w:p>
+      <w:pPr>
+        <w:pStyle w:val="Heading1"/>
+      </w:pPr>
+      <w:r>
+        <w:t>Glossary</w:t>
+      </w:r>
       <w:bookmarkEnd w:id="40"/>
-    </w:p>
-    <w:p>
-      <w:pPr>
-        <w:pStyle w:val="Heading1"/>
-      </w:pPr>
-      <w:r>
-        <w:t>Glossary</w:t>
-      </w:r>
-      <w:bookmarkEnd w:id="39"/>
     </w:p>
     <w:p>
       <w:pPr>
@@ -11609,7 +11607,7 @@
           <w:rPr>
             <w:noProof/>
           </w:rPr>
-          <w:t>19</w:t>
+          <w:t>1</w:t>
         </w:r>
         <w:r>
           <w:rPr>
@@ -13772,7 +13770,7 @@
 </file>
 
 <file path=customXml/itemProps1.xml><?xml version="1.0" encoding="utf-8"?>
-<ds:datastoreItem xmlns:ds="http://schemas.openxmlformats.org/officeDocument/2006/customXml" ds:itemID="{A565B957-AAF9-4327-A6E6-48221A7A1377}">
+<ds:datastoreItem xmlns:ds="http://schemas.openxmlformats.org/officeDocument/2006/customXml" ds:itemID="{4B79552D-5809-431E-ADAD-B0A3DEC1EF3E}">
   <ds:schemaRefs>
     <ds:schemaRef ds:uri="http://schemas.openxmlformats.org/officeDocument/2006/bibliography"/>
   </ds:schemaRefs>

</xml_diff>